<commit_message>
Descalificados cuentan para distancia
</commit_message>
<xml_diff>
--- a/Casos de Prueba.docx
+++ b/Casos de Prueba.docx
@@ -161,7 +161,13 @@
     </w:p>
     <w:p>
       <w:r>
-        <w:t>Descripción: Comprobación de la búsqueda correcta de los ganadores, teniendo en cuenta que los descalificados no se cuentan.</w:t>
+        <w:t>Descripción: Comprobación de la búsqueda correcta de los ganadores, teniendo en cuenta que los descalificados no se cuentan</w:t>
+      </w:r>
+      <w:r>
+        <w:t xml:space="preserve"> en consistencia</w:t>
+      </w:r>
+      <w:r>
+        <w:t>.</w:t>
       </w:r>
     </w:p>
     <w:tbl>
@@ -208,12 +214,18 @@
           </w:p>
           <w:p>
             <w:r>
-              <w:t>7 20</w:t>
-            </w:r>
-          </w:p>
-          <w:p>
-            <w:r>
-              <w:t>7 -20</w:t>
+              <w:t>0.1</w:t>
+            </w:r>
+            <w:r>
+              <w:t xml:space="preserve"> 20</w:t>
+            </w:r>
+          </w:p>
+          <w:p>
+            <w:r>
+              <w:t>0.1</w:t>
+            </w:r>
+            <w:r>
+              <w:t xml:space="preserve"> -20</w:t>
             </w:r>
           </w:p>
           <w:p>
@@ -253,7 +265,10 @@
           </w:p>
           <w:p>
             <w:r>
-              <w:t>2,91 10</w:t>
+              <w:t>2.</w:t>
+            </w:r>
+            <w:r>
+              <w:t>91 10</w:t>
             </w:r>
           </w:p>
           <w:p>
@@ -292,7 +307,13 @@
     </w:p>
     <w:p>
       <w:r>
-        <w:t>Descripción: Comprobación del funcionamiento correcto cuando ningún concursante puede ser ganador.</w:t>
+        <w:t>Descripción: Comprobación del funcionamiento correcto cuando ningún concursante puede ser ganado</w:t>
+      </w:r>
+      <w:r>
+        <w:t xml:space="preserve"> de consistencia</w:t>
+      </w:r>
+      <w:r>
+        <w:t>.</w:t>
       </w:r>
     </w:p>
     <w:tbl>
@@ -391,7 +412,10 @@
           <w:p>
             <w:r>
               <w:lastRenderedPageBreak/>
-              <w:t>2,91 1</w:t>
+              <w:t>2.</w:t>
+            </w:r>
+            <w:r>
+              <w:t>91 1</w:t>
             </w:r>
             <w:r>
               <w:t>1</w:t>
@@ -416,30 +440,37 @@
             <w:tcW w:w="4247" w:type="dxa"/>
           </w:tcPr>
           <w:p/>
+          <w:p>
+            <w:r>
+              <w:t>1</w:t>
+            </w:r>
+            <w:r>
+              <w:t xml:space="preserve"> </w:t>
+            </w:r>
+            <w:r>
+              <w:t>2</w:t>
+            </w:r>
+            <w:r>
+              <w:t xml:space="preserve"> </w:t>
+            </w:r>
+            <w:bookmarkStart w:id="0" w:name="_GoBack"/>
+            <w:bookmarkEnd w:id="0"/>
+            <w:r>
+              <w:t>4</w:t>
+            </w:r>
+          </w:p>
         </w:tc>
       </w:tr>
     </w:tbl>
     <w:p/>
     <w:p>
       <w:r>
-        <w:t>Caso_0</w:t>
-      </w:r>
-      <w:r>
-        <w:t>4</w:t>
-      </w:r>
-      <w:r>
-        <w:t>_</w:t>
-      </w:r>
-      <w:r>
-        <w:t>Fatiga</w:t>
+        <w:t>Caso_04_Fatiga</w:t>
       </w:r>
     </w:p>
     <w:p>
       <w:r>
-        <w:t xml:space="preserve">Descripción: Comprobación del funcionamiento </w:t>
-      </w:r>
-      <w:r>
-        <w:t>en el caso más exigente para el programa</w:t>
+        <w:t>Descripción: Comprobación del funcionamiento en el caso más exigente para el programa</w:t>
       </w:r>
       <w:r>
         <w:t>. La cantidad de competidores es la máxima y ninguno está descalificado.</w:t>
@@ -522,10 +553,7 @@
     </w:p>
     <w:p>
       <w:r>
-        <w:t xml:space="preserve">Descripción: Comprobación </w:t>
-      </w:r>
-      <w:r>
-        <w:t xml:space="preserve">de </w:t>
+        <w:t xml:space="preserve">Descripción: Comprobación de </w:t>
       </w:r>
       <w:r>
         <w:t>la distancia y la consistencia son independientes al momento de calcular los ganadores.</w:t>
@@ -699,13 +727,7 @@
     <w:p/>
     <w:p>
       <w:r>
-        <w:t>Caso_06</w:t>
-      </w:r>
-      <w:r>
-        <w:t>_</w:t>
-      </w:r>
-      <w:r>
-        <w:t>Angulos</w:t>
+        <w:t>Caso_06_Angulos</w:t>
       </w:r>
     </w:p>
     <w:p>
@@ -802,14 +824,10 @@
             <w:r>
               <w:t>1 2</w:t>
             </w:r>
-            <w:bookmarkStart w:id="0" w:name="_GoBack"/>
-            <w:bookmarkEnd w:id="0"/>
           </w:p>
         </w:tc>
       </w:tr>
     </w:tbl>
-    <w:p/>
-    <w:p/>
     <w:p/>
     <w:sectPr>
       <w:pgSz w:w="11906" w:h="16838"/>

</xml_diff>

<commit_message>
Revert "Descalificados cuentan para distancia"
This reverts commit 87bb9dbc9a657e5370a0e8725105de6e5010988f.
</commit_message>
<xml_diff>
--- a/Casos de Prueba.docx
+++ b/Casos de Prueba.docx
@@ -161,13 +161,7 @@
     </w:p>
     <w:p>
       <w:r>
-        <w:t>Descripción: Comprobación de la búsqueda correcta de los ganadores, teniendo en cuenta que los descalificados no se cuentan</w:t>
-      </w:r>
-      <w:r>
-        <w:t xml:space="preserve"> en consistencia</w:t>
-      </w:r>
-      <w:r>
-        <w:t>.</w:t>
+        <w:t>Descripción: Comprobación de la búsqueda correcta de los ganadores, teniendo en cuenta que los descalificados no se cuentan.</w:t>
       </w:r>
     </w:p>
     <w:tbl>
@@ -214,18 +208,12 @@
           </w:p>
           <w:p>
             <w:r>
-              <w:t>0.1</w:t>
-            </w:r>
-            <w:r>
-              <w:t xml:space="preserve"> 20</w:t>
-            </w:r>
-          </w:p>
-          <w:p>
-            <w:r>
-              <w:t>0.1</w:t>
-            </w:r>
-            <w:r>
-              <w:t xml:space="preserve"> -20</w:t>
+              <w:t>7 20</w:t>
+            </w:r>
+          </w:p>
+          <w:p>
+            <w:r>
+              <w:t>7 -20</w:t>
             </w:r>
           </w:p>
           <w:p>
@@ -265,10 +253,7 @@
           </w:p>
           <w:p>
             <w:r>
-              <w:t>2.</w:t>
-            </w:r>
-            <w:r>
-              <w:t>91 10</w:t>
+              <w:t>2,91 10</w:t>
             </w:r>
           </w:p>
           <w:p>
@@ -307,13 +292,7 @@
     </w:p>
     <w:p>
       <w:r>
-        <w:t>Descripción: Comprobación del funcionamiento correcto cuando ningún concursante puede ser ganado</w:t>
-      </w:r>
-      <w:r>
-        <w:t xml:space="preserve"> de consistencia</w:t>
-      </w:r>
-      <w:r>
-        <w:t>.</w:t>
+        <w:t>Descripción: Comprobación del funcionamiento correcto cuando ningún concursante puede ser ganador.</w:t>
       </w:r>
     </w:p>
     <w:tbl>
@@ -412,10 +391,7 @@
           <w:p>
             <w:r>
               <w:lastRenderedPageBreak/>
-              <w:t>2.</w:t>
-            </w:r>
-            <w:r>
-              <w:t>91 1</w:t>
+              <w:t>2,91 1</w:t>
             </w:r>
             <w:r>
               <w:t>1</w:t>
@@ -440,37 +416,30 @@
             <w:tcW w:w="4247" w:type="dxa"/>
           </w:tcPr>
           <w:p/>
-          <w:p>
-            <w:r>
-              <w:t>1</w:t>
-            </w:r>
-            <w:r>
-              <w:t xml:space="preserve"> </w:t>
-            </w:r>
-            <w:r>
-              <w:t>2</w:t>
-            </w:r>
-            <w:r>
-              <w:t xml:space="preserve"> </w:t>
-            </w:r>
-            <w:bookmarkStart w:id="0" w:name="_GoBack"/>
-            <w:bookmarkEnd w:id="0"/>
-            <w:r>
-              <w:t>4</w:t>
-            </w:r>
-          </w:p>
         </w:tc>
       </w:tr>
     </w:tbl>
     <w:p/>
     <w:p>
       <w:r>
-        <w:t>Caso_04_Fatiga</w:t>
+        <w:t>Caso_0</w:t>
+      </w:r>
+      <w:r>
+        <w:t>4</w:t>
+      </w:r>
+      <w:r>
+        <w:t>_</w:t>
+      </w:r>
+      <w:r>
+        <w:t>Fatiga</w:t>
       </w:r>
     </w:p>
     <w:p>
       <w:r>
-        <w:t>Descripción: Comprobación del funcionamiento en el caso más exigente para el programa</w:t>
+        <w:t xml:space="preserve">Descripción: Comprobación del funcionamiento </w:t>
+      </w:r>
+      <w:r>
+        <w:t>en el caso más exigente para el programa</w:t>
       </w:r>
       <w:r>
         <w:t>. La cantidad de competidores es la máxima y ninguno está descalificado.</w:t>
@@ -553,7 +522,10 @@
     </w:p>
     <w:p>
       <w:r>
-        <w:t xml:space="preserve">Descripción: Comprobación de </w:t>
+        <w:t xml:space="preserve">Descripción: Comprobación </w:t>
+      </w:r>
+      <w:r>
+        <w:t xml:space="preserve">de </w:t>
       </w:r>
       <w:r>
         <w:t>la distancia y la consistencia son independientes al momento de calcular los ganadores.</w:t>
@@ -727,7 +699,13 @@
     <w:p/>
     <w:p>
       <w:r>
-        <w:t>Caso_06_Angulos</w:t>
+        <w:t>Caso_06</w:t>
+      </w:r>
+      <w:r>
+        <w:t>_</w:t>
+      </w:r>
+      <w:r>
+        <w:t>Angulos</w:t>
       </w:r>
     </w:p>
     <w:p>
@@ -824,10 +802,14 @@
             <w:r>
               <w:t>1 2</w:t>
             </w:r>
+            <w:bookmarkStart w:id="0" w:name="_GoBack"/>
+            <w:bookmarkEnd w:id="0"/>
           </w:p>
         </w:tc>
       </w:tr>
     </w:tbl>
+    <w:p/>
+    <w:p/>
     <w:p/>
     <w:sectPr>
       <w:pgSz w:w="11906" w:h="16838"/>

</xml_diff>